<commit_message>
Configured CPU; Moved Source files in src & inc folders
</commit_message>
<xml_diff>
--- a/PE - CPU.docx
+++ b/PE - CPU.docx
@@ -3,25 +3,740 @@
 <w:document xmlns:wpc="http://schemas.microsoft.com/office/word/2010/wordprocessingCanvas" xmlns:mc="http://schemas.openxmlformats.org/markup-compatibility/2006" xmlns:o="urn:schemas-microsoft-com:office:office" xmlns:r="http://schemas.openxmlformats.org/officeDocument/2006/relationships" xmlns:m="http://schemas.openxmlformats.org/officeDocument/2006/math" xmlns:v="urn:schemas-microsoft-com:vml" xmlns:wp14="http://schemas.microsoft.com/office/word/2010/wordprocessingDrawing" xmlns:wp="http://schemas.openxmlformats.org/drawingml/2006/wordprocessingDrawing" xmlns:w10="urn:schemas-microsoft-com:office:word" xmlns:w="http://schemas.openxmlformats.org/wordprocessingml/2006/main" xmlns:w14="http://schemas.microsoft.com/office/word/2010/wordml" xmlns:wpg="http://schemas.microsoft.com/office/word/2010/wordprocessingGroup" xmlns:wpi="http://schemas.microsoft.com/office/word/2010/wordprocessingInk" xmlns:wne="http://schemas.microsoft.com/office/word/2006/wordml" xmlns:wps="http://schemas.microsoft.com/office/word/2010/wordprocessingShape" mc:Ignorable="w14 wp14">
   <w:body>
     <w:p>
-      <w:bookmarkStart w:id="0" w:name="_GoBack"/>
-      <w:bookmarkEnd w:id="0"/>
+      <w:pPr>
+        <w:rPr>
+          <w:noProof/>
+        </w:rPr>
+      </w:pPr>
       <w:r>
         <w:rPr>
           <w:noProof/>
         </w:rPr>
+        <mc:AlternateContent>
+          <mc:Choice Requires="wpg">
+            <w:drawing>
+              <wp:anchor distT="0" distB="0" distL="114300" distR="114300" simplePos="0" relativeHeight="251666432" behindDoc="0" locked="0" layoutInCell="1" allowOverlap="1">
+                <wp:simplePos x="0" y="0"/>
+                <wp:positionH relativeFrom="column">
+                  <wp:posOffset>-168275</wp:posOffset>
+                </wp:positionH>
+                <wp:positionV relativeFrom="paragraph">
+                  <wp:posOffset>88900</wp:posOffset>
+                </wp:positionV>
+                <wp:extent cx="7515225" cy="4705350"/>
+                <wp:effectExtent l="0" t="0" r="9525" b="19050"/>
+                <wp:wrapNone/>
+                <wp:docPr id="7" name="Group 7"/>
+                <wp:cNvGraphicFramePr/>
+                <a:graphic xmlns:a="http://schemas.openxmlformats.org/drawingml/2006/main">
+                  <a:graphicData uri="http://schemas.microsoft.com/office/word/2010/wordprocessingGroup">
+                    <wpg:wgp>
+                      <wpg:cNvGrpSpPr/>
+                      <wpg:grpSpPr>
+                        <a:xfrm>
+                          <a:off x="0" y="0"/>
+                          <a:ext cx="7515225" cy="4705350"/>
+                          <a:chOff x="0" y="0"/>
+                          <a:chExt cx="7515225" cy="4705350"/>
+                        </a:xfrm>
+                      </wpg:grpSpPr>
+                      <pic:pic xmlns:pic="http://schemas.openxmlformats.org/drawingml/2006/picture">
+                        <pic:nvPicPr>
+                          <pic:cNvPr id="1" name="Picture 1"/>
+                          <pic:cNvPicPr>
+                            <a:picLocks noChangeAspect="1"/>
+                          </pic:cNvPicPr>
+                        </pic:nvPicPr>
+                        <pic:blipFill>
+                          <a:blip r:embed="rId5">
+                            <a:extLst>
+                              <a:ext uri="{28A0092B-C50C-407E-A947-70E740481C1C}">
+                                <a14:useLocalDpi xmlns:a14="http://schemas.microsoft.com/office/drawing/2010/main" val="0"/>
+                              </a:ext>
+                            </a:extLst>
+                          </a:blip>
+                          <a:stretch>
+                            <a:fillRect/>
+                          </a:stretch>
+                        </pic:blipFill>
+                        <pic:spPr>
+                          <a:xfrm>
+                            <a:off x="0" y="0"/>
+                            <a:ext cx="7515225" cy="3724275"/>
+                          </a:xfrm>
+                          <a:prstGeom prst="rect">
+                            <a:avLst/>
+                          </a:prstGeom>
+                        </pic:spPr>
+                      </pic:pic>
+                      <wps:wsp>
+                        <wps:cNvPr id="2" name="Rectangle 2"/>
+                        <wps:cNvSpPr/>
+                        <wps:spPr>
+                          <a:xfrm>
+                            <a:off x="352425" y="771525"/>
+                            <a:ext cx="4295775" cy="123825"/>
+                          </a:xfrm>
+                          <a:prstGeom prst="rect">
+                            <a:avLst/>
+                          </a:prstGeom>
+                          <a:noFill/>
+                          <a:ln>
+                            <a:solidFill>
+                              <a:srgbClr val="FF0000"/>
+                            </a:solidFill>
+                          </a:ln>
+                        </wps:spPr>
+                        <wps:style>
+                          <a:lnRef idx="2">
+                            <a:schemeClr val="accent1">
+                              <a:shade val="50000"/>
+                            </a:schemeClr>
+                          </a:lnRef>
+                          <a:fillRef idx="1">
+                            <a:schemeClr val="accent1"/>
+                          </a:fillRef>
+                          <a:effectRef idx="0">
+                            <a:schemeClr val="accent1"/>
+                          </a:effectRef>
+                          <a:fontRef idx="minor">
+                            <a:schemeClr val="lt1"/>
+                          </a:fontRef>
+                        </wps:style>
+                        <wps:bodyPr rot="0" spcFirstLastPara="0" vertOverflow="overflow" horzOverflow="overflow" vert="horz" wrap="square" lIns="91440" tIns="45720" rIns="91440" bIns="45720" numCol="1" spcCol="0" rtlCol="0" fromWordArt="0" anchor="ctr" anchorCtr="0" forceAA="0" compatLnSpc="1">
+                          <a:prstTxWarp prst="textNoShape">
+                            <a:avLst/>
+                          </a:prstTxWarp>
+                          <a:noAutofit/>
+                        </wps:bodyPr>
+                      </wps:wsp>
+                      <wps:wsp>
+                        <wps:cNvPr id="307" name="Text Box 2"/>
+                        <wps:cNvSpPr txBox="1">
+                          <a:spLocks noChangeArrowheads="1"/>
+                        </wps:cNvSpPr>
+                        <wps:spPr bwMode="auto">
+                          <a:xfrm>
+                            <a:off x="5057775" y="381000"/>
+                            <a:ext cx="1590675" cy="285750"/>
+                          </a:xfrm>
+                          <a:prstGeom prst="rect">
+                            <a:avLst/>
+                          </a:prstGeom>
+                          <a:solidFill>
+                            <a:srgbClr val="FFFFFF"/>
+                          </a:solidFill>
+                          <a:ln w="9525">
+                            <a:solidFill>
+                              <a:srgbClr val="FF0000"/>
+                            </a:solidFill>
+                            <a:miter lim="800000"/>
+                            <a:headEnd/>
+                            <a:tailEnd/>
+                          </a:ln>
+                        </wps:spPr>
+                        <wps:txbx>
+                          <w:txbxContent>
+                            <w:p>
+                              <w:r>
+                                <w:t xml:space="preserve">Can be </w:t>
+                              </w:r>
+                              <w:r>
+                                <w:t>used</w:t>
+                              </w:r>
+                              <w:r>
+                                <w:t xml:space="preserve"> for PIT</w:t>
+                              </w:r>
+                            </w:p>
+                          </w:txbxContent>
+                        </wps:txbx>
+                        <wps:bodyPr rot="0" vert="horz" wrap="square" lIns="91440" tIns="45720" rIns="91440" bIns="45720" anchor="t" anchorCtr="0">
+                          <a:noAutofit/>
+                        </wps:bodyPr>
+                      </wps:wsp>
+                      <wps:wsp>
+                        <wps:cNvPr id="3" name="Straight Connector 3"/>
+                        <wps:cNvCnPr/>
+                        <wps:spPr>
+                          <a:xfrm flipV="1">
+                            <a:off x="4648200" y="666750"/>
+                            <a:ext cx="409575" cy="104775"/>
+                          </a:xfrm>
+                          <a:prstGeom prst="line">
+                            <a:avLst/>
+                          </a:prstGeom>
+                          <a:ln>
+                            <a:solidFill>
+                              <a:srgbClr val="FF0000"/>
+                            </a:solidFill>
+                          </a:ln>
+                        </wps:spPr>
+                        <wps:style>
+                          <a:lnRef idx="1">
+                            <a:schemeClr val="accent1"/>
+                          </a:lnRef>
+                          <a:fillRef idx="0">
+                            <a:schemeClr val="accent1"/>
+                          </a:fillRef>
+                          <a:effectRef idx="0">
+                            <a:schemeClr val="accent1"/>
+                          </a:effectRef>
+                          <a:fontRef idx="minor">
+                            <a:schemeClr val="tx1"/>
+                          </a:fontRef>
+                        </wps:style>
+                        <wps:bodyPr/>
+                      </wps:wsp>
+                      <wps:wsp>
+                        <wps:cNvPr id="4" name="Text Box 2"/>
+                        <wps:cNvSpPr txBox="1">
+                          <a:spLocks noChangeArrowheads="1"/>
+                        </wps:cNvSpPr>
+                        <wps:spPr bwMode="auto">
+                          <a:xfrm>
+                            <a:off x="5419725" y="1704975"/>
+                            <a:ext cx="1914525" cy="752475"/>
+                          </a:xfrm>
+                          <a:prstGeom prst="rect">
+                            <a:avLst/>
+                          </a:prstGeom>
+                          <a:solidFill>
+                            <a:srgbClr val="FFFFFF"/>
+                          </a:solidFill>
+                          <a:ln w="9525">
+                            <a:solidFill>
+                              <a:srgbClr val="FF0000"/>
+                            </a:solidFill>
+                            <a:miter lim="800000"/>
+                            <a:headEnd/>
+                            <a:tailEnd/>
+                          </a:ln>
+                        </wps:spPr>
+                        <wps:txbx>
+                          <w:txbxContent>
+                            <w:p>
+                              <w:r>
+                                <w:t xml:space="preserve">50MHz = </w:t>
+                              </w:r>
+                              <m:oMath>
+                                <m:f>
+                                  <m:fPr>
+                                    <m:ctrlPr>
+                                      <w:rPr>
+                                        <w:rFonts w:ascii="Cambria Math" w:hAnsi="Cambria Math"/>
+                                        <w:i/>
+                                      </w:rPr>
+                                    </m:ctrlPr>
+                                  </m:fPr>
+                                  <m:num>
+                                    <m:r>
+                                      <w:rPr>
+                                        <w:rFonts w:ascii="Cambria Math" w:hAnsi="Cambria Math"/>
+                                      </w:rPr>
+                                      <m:t xml:space="preserve">8MHz x </m:t>
+                                    </m:r>
+                                    <m:f>
+                                      <m:fPr>
+                                        <m:ctrlPr>
+                                          <w:rPr>
+                                            <w:rFonts w:ascii="Cambria Math" w:hAnsi="Cambria Math"/>
+                                            <w:i/>
+                                          </w:rPr>
+                                        </m:ctrlPr>
+                                      </m:fPr>
+                                      <m:num>
+                                        <m:r>
+                                          <w:rPr>
+                                            <w:rFonts w:ascii="Cambria Math" w:hAnsi="Cambria Math"/>
+                                          </w:rPr>
+                                          <m:t>50</m:t>
+                                        </m:r>
+                                      </m:num>
+                                      <m:den>
+                                        <m:r>
+                                          <w:rPr>
+                                            <w:rFonts w:ascii="Cambria Math" w:hAnsi="Cambria Math"/>
+                                          </w:rPr>
+                                          <m:t>2</m:t>
+                                        </m:r>
+                                      </m:den>
+                                    </m:f>
+                                  </m:num>
+                                  <m:den>
+                                    <m:r>
+                                      <w:rPr>
+                                        <w:rFonts w:ascii="Cambria Math" w:hAnsi="Cambria Math"/>
+                                      </w:rPr>
+                                      <m:t>2x2</m:t>
+                                    </m:r>
+                                  </m:den>
+                                </m:f>
+                              </m:oMath>
+                            </w:p>
+                          </w:txbxContent>
+                        </wps:txbx>
+                        <wps:bodyPr rot="0" vert="horz" wrap="square" lIns="91440" tIns="45720" rIns="91440" bIns="45720" anchor="t" anchorCtr="0">
+                          <a:noAutofit/>
+                        </wps:bodyPr>
+                      </wps:wsp>
+                      <wps:wsp>
+                        <wps:cNvPr id="5" name="Text Box 2"/>
+                        <wps:cNvSpPr txBox="1">
+                          <a:spLocks noChangeArrowheads="1"/>
+                        </wps:cNvSpPr>
+                        <wps:spPr bwMode="auto">
+                          <a:xfrm>
+                            <a:off x="1809750" y="3857625"/>
+                            <a:ext cx="3829050" cy="847725"/>
+                          </a:xfrm>
+                          <a:prstGeom prst="rect">
+                            <a:avLst/>
+                          </a:prstGeom>
+                          <a:solidFill>
+                            <a:srgbClr val="FFFFFF"/>
+                          </a:solidFill>
+                          <a:ln w="9525">
+                            <a:solidFill>
+                              <a:srgbClr val="FF0000"/>
+                            </a:solidFill>
+                            <a:miter lim="800000"/>
+                            <a:headEnd/>
+                            <a:tailEnd/>
+                          </a:ln>
+                        </wps:spPr>
+                        <wps:txbx>
+                          <w:txbxContent>
+                            <w:p>
+                              <m:oMathPara>
+                                <m:oMath>
+                                  <m:r>
+                                    <w:rPr>
+                                      <w:rFonts w:ascii="Cambria Math" w:hAnsi="Cambria Math"/>
+                                    </w:rPr>
+                                    <m:t xml:space="preserve">Bus clock= </m:t>
+                                  </m:r>
+                                  <m:f>
+                                    <m:fPr>
+                                      <m:ctrlPr>
+                                        <w:rPr>
+                                          <w:rFonts w:ascii="Cambria Math" w:hAnsi="Cambria Math"/>
+                                          <w:i/>
+                                        </w:rPr>
+                                      </m:ctrlPr>
+                                    </m:fPr>
+                                    <m:num>
+                                      <m:d>
+                                        <m:dPr>
+                                          <m:ctrlPr>
+                                            <w:rPr>
+                                              <w:rFonts w:ascii="Cambria Math" w:hAnsi="Cambria Math"/>
+                                              <w:i/>
+                                            </w:rPr>
+                                          </m:ctrlPr>
+                                        </m:dPr>
+                                        <m:e>
+                                          <m:r>
+                                            <w:rPr>
+                                              <w:rFonts w:ascii="Cambria Math" w:hAnsi="Cambria Math"/>
+                                            </w:rPr>
+                                            <m:t>Input Clock Source</m:t>
+                                          </m:r>
+                                        </m:e>
+                                      </m:d>
+                                      <m:r>
+                                        <w:rPr>
+                                          <w:rFonts w:ascii="Cambria Math" w:hAnsi="Cambria Math"/>
+                                        </w:rPr>
+                                        <m:t xml:space="preserve">x </m:t>
+                                      </m:r>
+                                      <m:f>
+                                        <m:fPr>
+                                          <m:ctrlPr>
+                                            <w:rPr>
+                                              <w:rFonts w:ascii="Cambria Math" w:hAnsi="Cambria Math"/>
+                                              <w:i/>
+                                            </w:rPr>
+                                          </m:ctrlPr>
+                                        </m:fPr>
+                                        <m:num>
+                                          <m:r>
+                                            <w:rPr>
+                                              <w:rFonts w:ascii="Cambria Math" w:hAnsi="Cambria Math"/>
+                                            </w:rPr>
+                                            <m:t>PLL Multiplier</m:t>
+                                          </m:r>
+                                        </m:num>
+                                        <m:den>
+                                          <m:r>
+                                            <w:rPr>
+                                              <w:rFonts w:ascii="Cambria Math" w:hAnsi="Cambria Math"/>
+                                            </w:rPr>
+                                            <m:t>2</m:t>
+                                          </m:r>
+                                        </m:den>
+                                      </m:f>
+                                    </m:num>
+                                    <m:den>
+                                      <m:r>
+                                        <w:rPr>
+                                          <w:rFonts w:ascii="Cambria Math" w:hAnsi="Cambria Math"/>
+                                        </w:rPr>
+                                        <m:t xml:space="preserve">2 x [Clock output divider </m:t>
+                                      </m:r>
+                                      <m:d>
+                                        <m:dPr>
+                                          <m:ctrlPr>
+                                            <w:rPr>
+                                              <w:rFonts w:ascii="Cambria Math" w:hAnsi="Cambria Math"/>
+                                              <w:i/>
+                                            </w:rPr>
+                                          </m:ctrlPr>
+                                        </m:dPr>
+                                        <m:e>
+                                          <m:r>
+                                            <w:rPr>
+                                              <w:rFonts w:ascii="Cambria Math" w:hAnsi="Cambria Math"/>
+                                            </w:rPr>
+                                            <m:t>postscaler</m:t>
+                                          </m:r>
+                                        </m:e>
+                                      </m:d>
+                                      <m:r>
+                                        <w:rPr>
+                                          <w:rFonts w:ascii="Cambria Math" w:hAnsi="Cambria Math"/>
+                                        </w:rPr>
+                                        <m:t>]</m:t>
+                                      </m:r>
+                                    </m:den>
+                                  </m:f>
+                                </m:oMath>
+                              </m:oMathPara>
+                            </w:p>
+                          </w:txbxContent>
+                        </wps:txbx>
+                        <wps:bodyPr rot="0" vert="horz" wrap="square" lIns="91440" tIns="45720" rIns="91440" bIns="45720" anchor="t" anchorCtr="0">
+                          <a:noAutofit/>
+                        </wps:bodyPr>
+                      </wps:wsp>
+                    </wpg:wgp>
+                  </a:graphicData>
+                </a:graphic>
+              </wp:anchor>
+            </w:drawing>
+          </mc:Choice>
+          <mc:Fallback>
+            <w:pict>
+              <v:group id="Group 7" o:spid="_x0000_s1026" style="position:absolute;margin-left:-13.25pt;margin-top:7pt;width:591.75pt;height:370.5pt;z-index:251666432" coordsize="75152,47053" o:gfxdata="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">
+                <v:shapetype id="_x0000_t75" coordsize="21600,21600" o:spt="75" o:preferrelative="t" path="m@4@5l@4@11@9@11@9@5xe" filled="f" stroked="f">
+                  <v:stroke joinstyle="miter"/>
+                  <v:formulas>
+                    <v:f eqn="if lineDrawn pixelLineWidth 0"/>
+                    <v:f eqn="sum @0 1 0"/>
+                    <v:f eqn="sum 0 0 @1"/>
+                    <v:f eqn="prod @2 1 2"/>
+                    <v:f eqn="prod @3 21600 pixelWidth"/>
+                    <v:f eqn="prod @3 21600 pixelHeight"/>
+                    <v:f eqn="sum @0 0 1"/>
+                    <v:f eqn="prod @6 1 2"/>
+                    <v:f eqn="prod @7 21600 pixelWidth"/>
+                    <v:f eqn="sum @8 21600 0"/>
+                    <v:f eqn="prod @7 21600 pixelHeight"/>
+                    <v:f eqn="sum @10 21600 0"/>
+                  </v:formulas>
+                  <v:path o:extrusionok="f" gradientshapeok="t" o:connecttype="rect"/>
+                  <o:lock v:ext="edit" aspectratio="t"/>
+                </v:shapetype>
+                <v:shape id="Picture 1" o:spid="_x0000_s1027" type="#_x0000_t75" style="position:absolute;width:75152;height:37242;visibility:visible;mso-wrap-style:square" o:gfxdata="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">
+                  <v:imagedata r:id="rId6" o:title=""/>
+                  <v:path arrowok="t"/>
+                </v:shape>
+                <v:rect id="Rectangle 2" o:spid="_x0000_s1028" style="position:absolute;left:3524;top:7715;width:42958;height:1238;visibility:visible;mso-wrap-style:square;v-text-anchor:middle" o:gfxdata="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" filled="f" strokecolor="red" strokeweight="2pt"/>
+                <v:shapetype id="_x0000_t202" coordsize="21600,21600" o:spt="202" path="m,l,21600r21600,l21600,xe">
+                  <v:stroke joinstyle="miter"/>
+                  <v:path gradientshapeok="t" o:connecttype="rect"/>
+                </v:shapetype>
+                <v:shape id="_x0000_s1029" type="#_x0000_t202" style="position:absolute;left:50577;top:3810;width:15907;height:2857;visibility:visible;mso-wrap-style:square;v-text-anchor:top" o:gfxdata="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" strokecolor="red">
+                  <v:textbox>
+                    <w:txbxContent>
+                      <w:p>
+                        <w:r>
+                          <w:t xml:space="preserve">Can be </w:t>
+                        </w:r>
+                        <w:r>
+                          <w:t>used</w:t>
+                        </w:r>
+                        <w:r>
+                          <w:t xml:space="preserve"> for PIT</w:t>
+                        </w:r>
+                      </w:p>
+                    </w:txbxContent>
+                  </v:textbox>
+                </v:shape>
+                <v:line id="Straight Connector 3" o:spid="_x0000_s1030" style="position:absolute;flip:y;visibility:visible;mso-wrap-style:square" from="46482,6667" to="50577,7715" o:connectortype="straight" o:gfxdata="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" strokecolor="red"/>
+                <v:shape id="_x0000_s1031" type="#_x0000_t202" style="position:absolute;left:54197;top:17049;width:19145;height:7525;visibility:visible;mso-wrap-style:square;v-text-anchor:top" o:gfxdata="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" strokecolor="red">
+                  <v:textbox>
+                    <w:txbxContent>
+                      <w:p>
+                        <w:r>
+                          <w:t xml:space="preserve">50MHz = </w:t>
+                        </w:r>
+                        <m:oMath>
+                          <m:f>
+                            <m:fPr>
+                              <m:ctrlPr>
+                                <w:rPr>
+                                  <w:rFonts w:ascii="Cambria Math" w:hAnsi="Cambria Math"/>
+                                  <w:i/>
+                                </w:rPr>
+                              </m:ctrlPr>
+                            </m:fPr>
+                            <m:num>
+                              <m:r>
+                                <w:rPr>
+                                  <w:rFonts w:ascii="Cambria Math" w:hAnsi="Cambria Math"/>
+                                </w:rPr>
+                                <m:t xml:space="preserve">8MHz x </m:t>
+                              </m:r>
+                              <m:f>
+                                <m:fPr>
+                                  <m:ctrlPr>
+                                    <w:rPr>
+                                      <w:rFonts w:ascii="Cambria Math" w:hAnsi="Cambria Math"/>
+                                      <w:i/>
+                                    </w:rPr>
+                                  </m:ctrlPr>
+                                </m:fPr>
+                                <m:num>
+                                  <m:r>
+                                    <w:rPr>
+                                      <w:rFonts w:ascii="Cambria Math" w:hAnsi="Cambria Math"/>
+                                    </w:rPr>
+                                    <m:t>50</m:t>
+                                  </m:r>
+                                </m:num>
+                                <m:den>
+                                  <m:r>
+                                    <w:rPr>
+                                      <w:rFonts w:ascii="Cambria Math" w:hAnsi="Cambria Math"/>
+                                    </w:rPr>
+                                    <m:t>2</m:t>
+                                  </m:r>
+                                </m:den>
+                              </m:f>
+                            </m:num>
+                            <m:den>
+                              <m:r>
+                                <w:rPr>
+                                  <w:rFonts w:ascii="Cambria Math" w:hAnsi="Cambria Math"/>
+                                </w:rPr>
+                                <m:t>2x2</m:t>
+                              </m:r>
+                            </m:den>
+                          </m:f>
+                        </m:oMath>
+                      </w:p>
+                    </w:txbxContent>
+                  </v:textbox>
+                </v:shape>
+                <v:shape id="_x0000_s1032" type="#_x0000_t202" style="position:absolute;left:18097;top:38576;width:38291;height:8477;visibility:visible;mso-wrap-style:square;v-text-anchor:top" o:gfxdata="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" strokecolor="red">
+                  <v:textbox>
+                    <w:txbxContent>
+                      <w:p>
+                        <m:oMathPara>
+                          <m:oMath>
+                            <m:r>
+                              <w:rPr>
+                                <w:rFonts w:ascii="Cambria Math" w:hAnsi="Cambria Math"/>
+                              </w:rPr>
+                              <m:t xml:space="preserve">Bus clock= </m:t>
+                            </m:r>
+                            <m:f>
+                              <m:fPr>
+                                <m:ctrlPr>
+                                  <w:rPr>
+                                    <w:rFonts w:ascii="Cambria Math" w:hAnsi="Cambria Math"/>
+                                    <w:i/>
+                                  </w:rPr>
+                                </m:ctrlPr>
+                              </m:fPr>
+                              <m:num>
+                                <m:d>
+                                  <m:dPr>
+                                    <m:ctrlPr>
+                                      <w:rPr>
+                                        <w:rFonts w:ascii="Cambria Math" w:hAnsi="Cambria Math"/>
+                                        <w:i/>
+                                      </w:rPr>
+                                    </m:ctrlPr>
+                                  </m:dPr>
+                                  <m:e>
+                                    <m:r>
+                                      <w:rPr>
+                                        <w:rFonts w:ascii="Cambria Math" w:hAnsi="Cambria Math"/>
+                                      </w:rPr>
+                                      <m:t>Input Clock Source</m:t>
+                                    </m:r>
+                                  </m:e>
+                                </m:d>
+                                <m:r>
+                                  <w:rPr>
+                                    <w:rFonts w:ascii="Cambria Math" w:hAnsi="Cambria Math"/>
+                                  </w:rPr>
+                                  <m:t xml:space="preserve">x </m:t>
+                                </m:r>
+                                <m:f>
+                                  <m:fPr>
+                                    <m:ctrlPr>
+                                      <w:rPr>
+                                        <w:rFonts w:ascii="Cambria Math" w:hAnsi="Cambria Math"/>
+                                        <w:i/>
+                                      </w:rPr>
+                                    </m:ctrlPr>
+                                  </m:fPr>
+                                  <m:num>
+                                    <m:r>
+                                      <w:rPr>
+                                        <w:rFonts w:ascii="Cambria Math" w:hAnsi="Cambria Math"/>
+                                      </w:rPr>
+                                      <m:t>PLL Multiplier</m:t>
+                                    </m:r>
+                                  </m:num>
+                                  <m:den>
+                                    <m:r>
+                                      <w:rPr>
+                                        <w:rFonts w:ascii="Cambria Math" w:hAnsi="Cambria Math"/>
+                                      </w:rPr>
+                                      <m:t>2</m:t>
+                                    </m:r>
+                                  </m:den>
+                                </m:f>
+                              </m:num>
+                              <m:den>
+                                <m:r>
+                                  <w:rPr>
+                                    <w:rFonts w:ascii="Cambria Math" w:hAnsi="Cambria Math"/>
+                                  </w:rPr>
+                                  <m:t xml:space="preserve">2 x [Clock output divider </m:t>
+                                </m:r>
+                                <m:d>
+                                  <m:dPr>
+                                    <m:ctrlPr>
+                                      <w:rPr>
+                                        <w:rFonts w:ascii="Cambria Math" w:hAnsi="Cambria Math"/>
+                                        <w:i/>
+                                      </w:rPr>
+                                    </m:ctrlPr>
+                                  </m:dPr>
+                                  <m:e>
+                                    <m:r>
+                                      <w:rPr>
+                                        <w:rFonts w:ascii="Cambria Math" w:hAnsi="Cambria Math"/>
+                                      </w:rPr>
+                                      <m:t>postscaler</m:t>
+                                    </m:r>
+                                  </m:e>
+                                </m:d>
+                                <m:r>
+                                  <w:rPr>
+                                    <w:rFonts w:ascii="Cambria Math" w:hAnsi="Cambria Math"/>
+                                  </w:rPr>
+                                  <m:t>]</m:t>
+                                </m:r>
+                              </m:den>
+                            </m:f>
+                          </m:oMath>
+                        </m:oMathPara>
+                      </w:p>
+                    </w:txbxContent>
+                  </v:textbox>
+                </v:shape>
+              </v:group>
+            </w:pict>
+          </mc:Fallback>
+        </mc:AlternateContent>
+      </w:r>
+      <w:r>
+        <w:rPr>
+          <w:noProof/>
+        </w:rPr>
+        <w:t xml:space="preserve"> </w:t>
+      </w:r>
+    </w:p>
+    <w:p>
+      <w:pPr>
+        <w:rPr>
+          <w:noProof/>
+        </w:rPr>
+      </w:pPr>
+    </w:p>
+    <w:p>
+      <w:pPr>
+        <w:rPr>
+          <w:noProof/>
+        </w:rPr>
+      </w:pPr>
+    </w:p>
+    <w:p>
+      <w:pPr>
+        <w:rPr>
+          <w:noProof/>
+        </w:rPr>
+      </w:pPr>
+    </w:p>
+    <w:p>
+      <w:pPr>
+        <w:rPr>
+          <w:noProof/>
+        </w:rPr>
+      </w:pPr>
+    </w:p>
+    <w:p>
+      <w:pPr>
+        <w:rPr>
+          <w:noProof/>
+        </w:rPr>
+      </w:pPr>
+    </w:p>
+    <w:p>
+      <w:pPr>
+        <w:rPr>
+          <w:noProof/>
+        </w:rPr>
+      </w:pPr>
+    </w:p>
+    <w:p/>
+    <w:p/>
+    <w:p/>
+    <w:p/>
+    <w:p/>
+    <w:p/>
+    <w:p/>
+    <w:p/>
+    <w:p/>
+    <w:p>
+      <w:r>
+        <w:br w:type="page"/>
+      </w:r>
+    </w:p>
+    <w:p>
+      <w:r>
+        <w:rPr>
+          <w:noProof/>
+        </w:rPr>
+        <w:lastRenderedPageBreak/>
         <w:drawing>
-          <wp:anchor distT="0" distB="0" distL="114300" distR="114300" simplePos="0" relativeHeight="251658240" behindDoc="1" locked="0" layoutInCell="1" allowOverlap="1">
+          <wp:anchor distT="0" distB="0" distL="114300" distR="114300" simplePos="0" relativeHeight="251667456" behindDoc="1" locked="0" layoutInCell="1" allowOverlap="1" wp14:anchorId="63ABF1E6" wp14:editId="566BE570">
             <wp:simplePos x="0" y="0"/>
             <wp:positionH relativeFrom="column">
-              <wp:posOffset>-15875</wp:posOffset>
+              <wp:posOffset>79375</wp:posOffset>
             </wp:positionH>
             <wp:positionV relativeFrom="paragraph">
-              <wp:posOffset>196142</wp:posOffset>
+              <wp:posOffset>64770</wp:posOffset>
             </wp:positionV>
-            <wp:extent cx="7091577" cy="3514725"/>
-            <wp:effectExtent l="0" t="0" r="0" b="0"/>
+            <wp:extent cx="5943600" cy="4544695"/>
+            <wp:effectExtent l="0" t="0" r="0" b="8255"/>
             <wp:wrapNone/>
-            <wp:docPr id="1" name="Picture 1"/>
+            <wp:docPr id="6" name="Picture 6"/>
             <wp:cNvGraphicFramePr>
               <a:graphicFrameLocks xmlns:a="http://schemas.openxmlformats.org/drawingml/2006/main" noChangeAspect="1"/>
             </wp:cNvGraphicFramePr>
@@ -33,7 +748,7 @@
                     <pic:cNvPicPr/>
                   </pic:nvPicPr>
                   <pic:blipFill>
-                    <a:blip r:embed="rId5">
+                    <a:blip r:embed="rId7">
                       <a:extLst>
                         <a:ext uri="{28A0092B-C50C-407E-A947-70E740481C1C}">
                           <a14:useLocalDpi xmlns:a14="http://schemas.microsoft.com/office/drawing/2010/main" val="0"/>
@@ -47,7 +762,7 @@
                   <pic:spPr>
                     <a:xfrm>
                       <a:off x="0" y="0"/>
-                      <a:ext cx="7091577" cy="3514725"/>
+                      <a:ext cx="5943600" cy="4544695"/>
                     </a:xfrm>
                     <a:prstGeom prst="rect">
                       <a:avLst/>
@@ -66,6 +781,516 @@
         </w:drawing>
       </w:r>
     </w:p>
+    <w:p/>
+    <w:p>
+      <w:r>
+        <w:rPr>
+          <w:noProof/>
+        </w:rPr>
+        <mc:AlternateContent>
+          <mc:Choice Requires="wps">
+            <w:drawing>
+              <wp:anchor distT="0" distB="0" distL="114300" distR="114300" simplePos="0" relativeHeight="251676672" behindDoc="0" locked="0" layoutInCell="1" allowOverlap="1" wp14:anchorId="26A96AF3" wp14:editId="4C78B170">
+                <wp:simplePos x="0" y="0"/>
+                <wp:positionH relativeFrom="column">
+                  <wp:posOffset>3522230</wp:posOffset>
+                </wp:positionH>
+                <wp:positionV relativeFrom="paragraph">
+                  <wp:posOffset>203851</wp:posOffset>
+                </wp:positionV>
+                <wp:extent cx="1805049" cy="706582"/>
+                <wp:effectExtent l="0" t="0" r="24130" b="36830"/>
+                <wp:wrapNone/>
+                <wp:docPr id="12" name="Straight Connector 12"/>
+                <wp:cNvGraphicFramePr/>
+                <a:graphic xmlns:a="http://schemas.openxmlformats.org/drawingml/2006/main">
+                  <a:graphicData uri="http://schemas.microsoft.com/office/word/2010/wordprocessingShape">
+                    <wps:wsp>
+                      <wps:cNvCnPr/>
+                      <wps:spPr>
+                        <a:xfrm>
+                          <a:off x="0" y="0"/>
+                          <a:ext cx="1805049" cy="706582"/>
+                        </a:xfrm>
+                        <a:prstGeom prst="line">
+                          <a:avLst/>
+                        </a:prstGeom>
+                        <a:ln w="15875">
+                          <a:solidFill>
+                            <a:srgbClr val="FF0000"/>
+                          </a:solidFill>
+                        </a:ln>
+                      </wps:spPr>
+                      <wps:style>
+                        <a:lnRef idx="1">
+                          <a:schemeClr val="accent1"/>
+                        </a:lnRef>
+                        <a:fillRef idx="0">
+                          <a:schemeClr val="accent1"/>
+                        </a:fillRef>
+                        <a:effectRef idx="0">
+                          <a:schemeClr val="accent1"/>
+                        </a:effectRef>
+                        <a:fontRef idx="minor">
+                          <a:schemeClr val="tx1"/>
+                        </a:fontRef>
+                      </wps:style>
+                      <wps:bodyPr/>
+                    </wps:wsp>
+                  </a:graphicData>
+                </a:graphic>
+                <wp14:sizeRelH relativeFrom="margin">
+                  <wp14:pctWidth>0</wp14:pctWidth>
+                </wp14:sizeRelH>
+                <wp14:sizeRelV relativeFrom="margin">
+                  <wp14:pctHeight>0</wp14:pctHeight>
+                </wp14:sizeRelV>
+              </wp:anchor>
+            </w:drawing>
+          </mc:Choice>
+          <mc:Fallback>
+            <w:pict>
+              <v:line id="Straight Connector 12" o:spid="_x0000_s1026" style="position:absolute;z-index:251676672;visibility:visible;mso-wrap-style:square;mso-width-percent:0;mso-height-percent:0;mso-wrap-distance-left:9pt;mso-wrap-distance-top:0;mso-wrap-distance-right:9pt;mso-wrap-distance-bottom:0;mso-position-horizontal:absolute;mso-position-horizontal-relative:text;mso-position-vertical:absolute;mso-position-vertical-relative:text;mso-width-percent:0;mso-height-percent:0;mso-width-relative:margin;mso-height-relative:margin" from="277.35pt,16.05pt" to="419.5pt,71.7pt" o:gfxdata="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" strokecolor="red" strokeweight="1.25pt"/>
+            </w:pict>
+          </mc:Fallback>
+        </mc:AlternateContent>
+      </w:r>
+    </w:p>
+    <w:p/>
+    <w:p>
+      <w:r>
+        <w:rPr>
+          <w:noProof/>
+        </w:rPr>
+        <mc:AlternateContent>
+          <mc:Choice Requires="wps">
+            <w:drawing>
+              <wp:anchor distT="0" distB="0" distL="114300" distR="114300" simplePos="0" relativeHeight="251674624" behindDoc="0" locked="0" layoutInCell="1" allowOverlap="1" wp14:anchorId="274C9152" wp14:editId="3F6FC072">
+                <wp:simplePos x="0" y="0"/>
+                <wp:positionH relativeFrom="column">
+                  <wp:posOffset>5327279</wp:posOffset>
+                </wp:positionH>
+                <wp:positionV relativeFrom="paragraph">
+                  <wp:posOffset>33069</wp:posOffset>
+                </wp:positionV>
+                <wp:extent cx="1787236" cy="730333"/>
+                <wp:effectExtent l="0" t="0" r="22860" b="12700"/>
+                <wp:wrapNone/>
+                <wp:docPr id="11" name="Text Box 2"/>
+                <wp:cNvGraphicFramePr>
+                  <a:graphicFrameLocks xmlns:a="http://schemas.openxmlformats.org/drawingml/2006/main"/>
+                </wp:cNvGraphicFramePr>
+                <a:graphic xmlns:a="http://schemas.openxmlformats.org/drawingml/2006/main">
+                  <a:graphicData uri="http://schemas.microsoft.com/office/word/2010/wordprocessingShape">
+                    <wps:wsp>
+                      <wps:cNvSpPr txBox="1">
+                        <a:spLocks noChangeArrowheads="1"/>
+                      </wps:cNvSpPr>
+                      <wps:spPr bwMode="auto">
+                        <a:xfrm>
+                          <a:off x="0" y="0"/>
+                          <a:ext cx="1787236" cy="730333"/>
+                        </a:xfrm>
+                        <a:prstGeom prst="rect">
+                          <a:avLst/>
+                        </a:prstGeom>
+                        <a:solidFill>
+                          <a:srgbClr val="FFFFFF"/>
+                        </a:solidFill>
+                        <a:ln w="15875">
+                          <a:solidFill>
+                            <a:srgbClr val="FF0000"/>
+                          </a:solidFill>
+                          <a:miter lim="800000"/>
+                          <a:headEnd/>
+                          <a:tailEnd/>
+                        </a:ln>
+                      </wps:spPr>
+                      <wps:txbx>
+                        <w:txbxContent>
+                          <w:p>
+                            <w:r>
+                              <w:t xml:space="preserve">Disable to prevent unwanted noise from </w:t>
+                            </w:r>
+                            <w:proofErr w:type="spellStart"/>
+                            <w:r>
+                              <w:t>reseting</w:t>
+                            </w:r>
+                            <w:proofErr w:type="spellEnd"/>
+                            <w:r>
+                              <w:t xml:space="preserve"> </w:t>
+                            </w:r>
+                            <w:proofErr w:type="gramStart"/>
+                            <w:r>
+                              <w:t>MCU(</w:t>
+                            </w:r>
+                            <w:proofErr w:type="gramEnd"/>
+                            <w:r>
+                              <w:t>i.e. Surge)</w:t>
+                            </w:r>
+                          </w:p>
+                        </w:txbxContent>
+                      </wps:txbx>
+                      <wps:bodyPr rot="0" vert="horz" wrap="square" lIns="91440" tIns="45720" rIns="91440" bIns="45720" anchor="t" anchorCtr="0">
+                        <a:noAutofit/>
+                      </wps:bodyPr>
+                    </wps:wsp>
+                  </a:graphicData>
+                </a:graphic>
+                <wp14:sizeRelH relativeFrom="margin">
+                  <wp14:pctWidth>0</wp14:pctWidth>
+                </wp14:sizeRelH>
+                <wp14:sizeRelV relativeFrom="margin">
+                  <wp14:pctHeight>0</wp14:pctHeight>
+                </wp14:sizeRelV>
+              </wp:anchor>
+            </w:drawing>
+          </mc:Choice>
+          <mc:Fallback>
+            <w:pict>
+              <v:shape id="Text Box 2" o:spid="_x0000_s1033" type="#_x0000_t202" style="position:absolute;margin-left:419.45pt;margin-top:2.6pt;width:140.75pt;height:57.5pt;z-index:251674624;visibility:visible;mso-wrap-style:square;mso-width-percent:0;mso-height-percent:0;mso-wrap-distance-left:9pt;mso-wrap-distance-top:0;mso-wrap-distance-right:9pt;mso-wrap-distance-bottom:0;mso-position-horizontal:absolute;mso-position-horizontal-relative:text;mso-position-vertical:absolute;mso-position-vertical-relative:text;mso-width-percent:0;mso-height-percent:0;mso-width-relative:margin;mso-height-relative:margin;v-text-anchor:top" o:gfxdata="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" strokecolor="red" strokeweight="1.25pt">
+                <v:textbox>
+                  <w:txbxContent>
+                    <w:p>
+                      <w:r>
+                        <w:t xml:space="preserve">Disable to prevent unwanted noise from </w:t>
+                      </w:r>
+                      <w:proofErr w:type="spellStart"/>
+                      <w:r>
+                        <w:t>reseting</w:t>
+                      </w:r>
+                      <w:proofErr w:type="spellEnd"/>
+                      <w:r>
+                        <w:t xml:space="preserve"> </w:t>
+                      </w:r>
+                      <w:proofErr w:type="gramStart"/>
+                      <w:r>
+                        <w:t>MCU(</w:t>
+                      </w:r>
+                      <w:proofErr w:type="gramEnd"/>
+                      <w:r>
+                        <w:t>i.e. Surge)</w:t>
+                      </w:r>
+                    </w:p>
+                  </w:txbxContent>
+                </v:textbox>
+              </v:shape>
+            </w:pict>
+          </mc:Fallback>
+        </mc:AlternateContent>
+      </w:r>
+    </w:p>
+    <w:p/>
+    <w:p/>
+    <w:p/>
+    <w:p>
+      <w:r>
+        <w:rPr>
+          <w:noProof/>
+        </w:rPr>
+        <mc:AlternateContent>
+          <mc:Choice Requires="wps">
+            <w:drawing>
+              <wp:anchor distT="0" distB="0" distL="114300" distR="114300" simplePos="0" relativeHeight="251669504" behindDoc="0" locked="0" layoutInCell="1" allowOverlap="1" wp14:anchorId="3D369E18" wp14:editId="735BDFE6">
+                <wp:simplePos x="0" y="0"/>
+                <wp:positionH relativeFrom="column">
+                  <wp:posOffset>5447030</wp:posOffset>
+                </wp:positionH>
+                <wp:positionV relativeFrom="paragraph">
+                  <wp:posOffset>161925</wp:posOffset>
+                </wp:positionV>
+                <wp:extent cx="1111885" cy="1403985"/>
+                <wp:effectExtent l="0" t="0" r="12065" b="27305"/>
+                <wp:wrapNone/>
+                <wp:docPr id="8" name="Text Box 2"/>
+                <wp:cNvGraphicFramePr>
+                  <a:graphicFrameLocks xmlns:a="http://schemas.openxmlformats.org/drawingml/2006/main"/>
+                </wp:cNvGraphicFramePr>
+                <a:graphic xmlns:a="http://schemas.openxmlformats.org/drawingml/2006/main">
+                  <a:graphicData uri="http://schemas.microsoft.com/office/word/2010/wordprocessingShape">
+                    <wps:wsp>
+                      <wps:cNvSpPr txBox="1">
+                        <a:spLocks noChangeArrowheads="1"/>
+                      </wps:cNvSpPr>
+                      <wps:spPr bwMode="auto">
+                        <a:xfrm>
+                          <a:off x="0" y="0"/>
+                          <a:ext cx="1111885" cy="1403985"/>
+                        </a:xfrm>
+                        <a:prstGeom prst="rect">
+                          <a:avLst/>
+                        </a:prstGeom>
+                        <a:solidFill>
+                          <a:srgbClr val="FFFFFF"/>
+                        </a:solidFill>
+                        <a:ln w="15875">
+                          <a:solidFill>
+                            <a:srgbClr val="FF0000"/>
+                          </a:solidFill>
+                          <a:miter lim="800000"/>
+                          <a:headEnd/>
+                          <a:tailEnd/>
+                        </a:ln>
+                      </wps:spPr>
+                      <wps:txbx>
+                        <w:txbxContent>
+                          <w:p>
+                            <w:r>
+                              <w:t>Set to Enable</w:t>
+                            </w:r>
+                          </w:p>
+                        </w:txbxContent>
+                      </wps:txbx>
+                      <wps:bodyPr rot="0" vert="horz" wrap="square" lIns="91440" tIns="45720" rIns="91440" bIns="45720" anchor="t" anchorCtr="0">
+                        <a:spAutoFit/>
+                      </wps:bodyPr>
+                    </wps:wsp>
+                  </a:graphicData>
+                </a:graphic>
+                <wp14:sizeRelH relativeFrom="margin">
+                  <wp14:pctWidth>0</wp14:pctWidth>
+                </wp14:sizeRelH>
+                <wp14:sizeRelV relativeFrom="margin">
+                  <wp14:pctHeight>20000</wp14:pctHeight>
+                </wp14:sizeRelV>
+              </wp:anchor>
+            </w:drawing>
+          </mc:Choice>
+          <mc:Fallback>
+            <w:pict>
+              <v:shape id="_x0000_s1034" type="#_x0000_t202" style="position:absolute;margin-left:428.9pt;margin-top:12.75pt;width:87.55pt;height:110.55pt;z-index:251669504;visibility:visible;mso-wrap-style:square;mso-width-percent:0;mso-height-percent:200;mso-wrap-distance-left:9pt;mso-wrap-distance-top:0;mso-wrap-distance-right:9pt;mso-wrap-distance-bottom:0;mso-position-horizontal:absolute;mso-position-horizontal-relative:text;mso-position-vertical:absolute;mso-position-vertical-relative:text;mso-width-percent:0;mso-height-percent:200;mso-width-relative:margin;mso-height-relative:margin;v-text-anchor:top" o:gfxdata="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" strokecolor="red" strokeweight="1.25pt">
+                <v:textbox style="mso-fit-shape-to-text:t">
+                  <w:txbxContent>
+                    <w:p>
+                      <w:r>
+                        <w:t>Set to Enable</w:t>
+                      </w:r>
+                    </w:p>
+                  </w:txbxContent>
+                </v:textbox>
+              </v:shape>
+            </w:pict>
+          </mc:Fallback>
+        </mc:AlternateContent>
+      </w:r>
+      <w:r>
+        <w:rPr>
+          <w:noProof/>
+        </w:rPr>
+        <mc:AlternateContent>
+          <mc:Choice Requires="wps">
+            <w:drawing>
+              <wp:anchor distT="0" distB="0" distL="114300" distR="114300" simplePos="0" relativeHeight="251670528" behindDoc="0" locked="0" layoutInCell="1" allowOverlap="1" wp14:anchorId="3210FC04" wp14:editId="50A0FC38">
+                <wp:simplePos x="0" y="0"/>
+                <wp:positionH relativeFrom="column">
+                  <wp:posOffset>3587544</wp:posOffset>
+                </wp:positionH>
+                <wp:positionV relativeFrom="paragraph">
+                  <wp:posOffset>266189</wp:posOffset>
+                </wp:positionV>
+                <wp:extent cx="1858488" cy="71252"/>
+                <wp:effectExtent l="0" t="0" r="27940" b="24130"/>
+                <wp:wrapNone/>
+                <wp:docPr id="9" name="Straight Connector 9"/>
+                <wp:cNvGraphicFramePr/>
+                <a:graphic xmlns:a="http://schemas.openxmlformats.org/drawingml/2006/main">
+                  <a:graphicData uri="http://schemas.microsoft.com/office/word/2010/wordprocessingShape">
+                    <wps:wsp>
+                      <wps:cNvCnPr/>
+                      <wps:spPr>
+                        <a:xfrm>
+                          <a:off x="0" y="0"/>
+                          <a:ext cx="1858488" cy="71252"/>
+                        </a:xfrm>
+                        <a:prstGeom prst="line">
+                          <a:avLst/>
+                        </a:prstGeom>
+                        <a:ln w="15875">
+                          <a:solidFill>
+                            <a:srgbClr val="FF0000"/>
+                          </a:solidFill>
+                        </a:ln>
+                      </wps:spPr>
+                      <wps:style>
+                        <a:lnRef idx="1">
+                          <a:schemeClr val="accent1"/>
+                        </a:lnRef>
+                        <a:fillRef idx="0">
+                          <a:schemeClr val="accent1"/>
+                        </a:fillRef>
+                        <a:effectRef idx="0">
+                          <a:schemeClr val="accent1"/>
+                        </a:effectRef>
+                        <a:fontRef idx="minor">
+                          <a:schemeClr val="tx1"/>
+                        </a:fontRef>
+                      </wps:style>
+                      <wps:bodyPr/>
+                    </wps:wsp>
+                  </a:graphicData>
+                </a:graphic>
+              </wp:anchor>
+            </w:drawing>
+          </mc:Choice>
+          <mc:Fallback>
+            <w:pict>
+              <v:line id="Straight Connector 9" o:spid="_x0000_s1026" style="position:absolute;z-index:251670528;visibility:visible;mso-wrap-style:square;mso-wrap-distance-left:9pt;mso-wrap-distance-top:0;mso-wrap-distance-right:9pt;mso-wrap-distance-bottom:0;mso-position-horizontal:absolute;mso-position-horizontal-relative:text;mso-position-vertical:absolute;mso-position-vertical-relative:text" from="282.5pt,20.95pt" to="428.85pt,26.55pt" o:gfxdata="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" strokecolor="red" strokeweight="1.25pt"/>
+            </w:pict>
+          </mc:Fallback>
+        </mc:AlternateContent>
+      </w:r>
+    </w:p>
+    <w:p>
+      <w:r>
+        <w:rPr>
+          <w:noProof/>
+        </w:rPr>
+        <mc:AlternateContent>
+          <mc:Choice Requires="wps">
+            <w:drawing>
+              <wp:anchor distT="0" distB="0" distL="114300" distR="114300" simplePos="0" relativeHeight="251672576" behindDoc="0" locked="0" layoutInCell="1" allowOverlap="1" wp14:anchorId="7DB1DF07" wp14:editId="2BC604E2">
+                <wp:simplePos x="0" y="0"/>
+                <wp:positionH relativeFrom="column">
+                  <wp:posOffset>3361913</wp:posOffset>
+                </wp:positionH>
+                <wp:positionV relativeFrom="paragraph">
+                  <wp:posOffset>14094</wp:posOffset>
+                </wp:positionV>
+                <wp:extent cx="2084119" cy="83259"/>
+                <wp:effectExtent l="0" t="0" r="11430" b="31115"/>
+                <wp:wrapNone/>
+                <wp:docPr id="10" name="Straight Connector 10"/>
+                <wp:cNvGraphicFramePr/>
+                <a:graphic xmlns:a="http://schemas.openxmlformats.org/drawingml/2006/main">
+                  <a:graphicData uri="http://schemas.microsoft.com/office/word/2010/wordprocessingShape">
+                    <wps:wsp>
+                      <wps:cNvCnPr/>
+                      <wps:spPr>
+                        <a:xfrm flipV="1">
+                          <a:off x="0" y="0"/>
+                          <a:ext cx="2084119" cy="83259"/>
+                        </a:xfrm>
+                        <a:prstGeom prst="line">
+                          <a:avLst/>
+                        </a:prstGeom>
+                        <a:ln w="15875">
+                          <a:solidFill>
+                            <a:srgbClr val="FF0000"/>
+                          </a:solidFill>
+                        </a:ln>
+                      </wps:spPr>
+                      <wps:style>
+                        <a:lnRef idx="1">
+                          <a:schemeClr val="accent1"/>
+                        </a:lnRef>
+                        <a:fillRef idx="0">
+                          <a:schemeClr val="accent1"/>
+                        </a:fillRef>
+                        <a:effectRef idx="0">
+                          <a:schemeClr val="accent1"/>
+                        </a:effectRef>
+                        <a:fontRef idx="minor">
+                          <a:schemeClr val="tx1"/>
+                        </a:fontRef>
+                      </wps:style>
+                      <wps:bodyPr/>
+                    </wps:wsp>
+                  </a:graphicData>
+                </a:graphic>
+                <wp14:sizeRelH relativeFrom="margin">
+                  <wp14:pctWidth>0</wp14:pctWidth>
+                </wp14:sizeRelH>
+                <wp14:sizeRelV relativeFrom="margin">
+                  <wp14:pctHeight>0</wp14:pctHeight>
+                </wp14:sizeRelV>
+              </wp:anchor>
+            </w:drawing>
+          </mc:Choice>
+          <mc:Fallback>
+            <w:pict>
+              <v:line id="Straight Connector 10" o:spid="_x0000_s1026" style="position:absolute;flip:y;z-index:251672576;visibility:visible;mso-wrap-style:square;mso-width-percent:0;mso-height-percent:0;mso-wrap-distance-left:9pt;mso-wrap-distance-top:0;mso-wrap-distance-right:9pt;mso-wrap-distance-bottom:0;mso-position-horizontal:absolute;mso-position-horizontal-relative:text;mso-position-vertical:absolute;mso-position-vertical-relative:text;mso-width-percent:0;mso-height-percent:0;mso-width-relative:margin;mso-height-relative:margin" from="264.7pt,1.1pt" to="428.8pt,7.65pt" o:gfxdata="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" strokecolor="red" strokeweight="1.25pt"/>
+            </w:pict>
+          </mc:Fallback>
+        </mc:AlternateContent>
+      </w:r>
+    </w:p>
+    <w:p/>
+    <w:p/>
+    <w:p/>
+    <w:p/>
+    <w:p/>
+    <w:p>
+      <w:bookmarkStart w:id="0" w:name="_GoBack"/>
+      <w:r>
+        <w:rPr>
+          <w:noProof/>
+        </w:rPr>
+        <w:drawing>
+          <wp:anchor distT="0" distB="0" distL="114300" distR="114300" simplePos="0" relativeHeight="251677696" behindDoc="1" locked="0" layoutInCell="1" allowOverlap="1">
+            <wp:simplePos x="0" y="0"/>
+            <wp:positionH relativeFrom="column">
+              <wp:posOffset>1196</wp:posOffset>
+            </wp:positionH>
+            <wp:positionV relativeFrom="paragraph">
+              <wp:posOffset>-627</wp:posOffset>
+            </wp:positionV>
+            <wp:extent cx="5943600" cy="4047490"/>
+            <wp:effectExtent l="0" t="0" r="0" b="0"/>
+            <wp:wrapNone/>
+            <wp:docPr id="13" name="Picture 13"/>
+            <wp:cNvGraphicFramePr>
+              <a:graphicFrameLocks xmlns:a="http://schemas.openxmlformats.org/drawingml/2006/main" noChangeAspect="1"/>
+            </wp:cNvGraphicFramePr>
+            <a:graphic xmlns:a="http://schemas.openxmlformats.org/drawingml/2006/main">
+              <a:graphicData uri="http://schemas.openxmlformats.org/drawingml/2006/picture">
+                <pic:pic xmlns:pic="http://schemas.openxmlformats.org/drawingml/2006/picture">
+                  <pic:nvPicPr>
+                    <pic:cNvPr id="0" name=""/>
+                    <pic:cNvPicPr/>
+                  </pic:nvPicPr>
+                  <pic:blipFill>
+                    <a:blip r:embed="rId8">
+                      <a:extLst>
+                        <a:ext uri="{28A0092B-C50C-407E-A947-70E740481C1C}">
+                          <a14:useLocalDpi xmlns:a14="http://schemas.microsoft.com/office/drawing/2010/main" val="0"/>
+                        </a:ext>
+                      </a:extLst>
+                    </a:blip>
+                    <a:stretch>
+                      <a:fillRect/>
+                    </a:stretch>
+                  </pic:blipFill>
+                  <pic:spPr>
+                    <a:xfrm>
+                      <a:off x="0" y="0"/>
+                      <a:ext cx="5943600" cy="4047490"/>
+                    </a:xfrm>
+                    <a:prstGeom prst="rect">
+                      <a:avLst/>
+                    </a:prstGeom>
+                  </pic:spPr>
+                </pic:pic>
+              </a:graphicData>
+            </a:graphic>
+            <wp14:sizeRelH relativeFrom="page">
+              <wp14:pctWidth>0</wp14:pctWidth>
+            </wp14:sizeRelH>
+            <wp14:sizeRelV relativeFrom="page">
+              <wp14:pctHeight>0</wp14:pctHeight>
+            </wp14:sizeRelV>
+          </wp:anchor>
+        </w:drawing>
+      </w:r>
+      <w:bookmarkEnd w:id="0"/>
+    </w:p>
+    <w:p/>
+    <w:p/>
+    <w:p/>
+    <w:p/>
+    <w:p/>
+    <w:p/>
+    <w:p/>
+    <w:p/>
     <w:sectPr>
       <w:pgSz w:w="12240" w:h="15840"/>
       <w:pgMar w:top="475" w:right="360" w:bottom="360" w:left="475" w:header="720" w:footer="720" w:gutter="0"/>
@@ -235,6 +1460,7 @@
   <w:style w:type="paragraph" w:default="1" w:styleId="Normal">
     <w:name w:val="Normal"/>
     <w:qFormat/>
+    <w:rsid w:val="006E3CA6"/>
   </w:style>
   <w:style w:type="character" w:default="1" w:styleId="DefaultParagraphFont">
     <w:name w:val="Default Paragraph Font"/>
@@ -291,6 +1517,16 @@
       <w:rFonts w:ascii="Tahoma" w:hAnsi="Tahoma" w:cs="Tahoma"/>
       <w:sz w:val="16"/>
       <w:szCs w:val="16"/>
+    </w:rPr>
+  </w:style>
+  <w:style w:type="character" w:styleId="PlaceholderText">
+    <w:name w:val="Placeholder Text"/>
+    <w:basedOn w:val="DefaultParagraphFont"/>
+    <w:uiPriority w:val="99"/>
+    <w:semiHidden/>
+    <w:rsid w:val="004E0F8E"/>
+    <w:rPr>
+      <w:color w:val="808080"/>
     </w:rPr>
   </w:style>
 </w:styles>
@@ -455,6 +1691,7 @@
   <w:style w:type="paragraph" w:default="1" w:styleId="Normal">
     <w:name w:val="Normal"/>
     <w:qFormat/>
+    <w:rsid w:val="006E3CA6"/>
   </w:style>
   <w:style w:type="character" w:default="1" w:styleId="DefaultParagraphFont">
     <w:name w:val="Default Paragraph Font"/>
@@ -511,6 +1748,16 @@
       <w:rFonts w:ascii="Tahoma" w:hAnsi="Tahoma" w:cs="Tahoma"/>
       <w:sz w:val="16"/>
       <w:szCs w:val="16"/>
+    </w:rPr>
+  </w:style>
+  <w:style w:type="character" w:styleId="PlaceholderText">
+    <w:name w:val="Placeholder Text"/>
+    <w:basedOn w:val="DefaultParagraphFont"/>
+    <w:uiPriority w:val="99"/>
+    <w:semiHidden/>
+    <w:rsid w:val="004E0F8E"/>
+    <w:rPr>
+      <w:color w:val="808080"/>
     </w:rPr>
   </w:style>
 </w:styles>

</xml_diff>